<commit_message>
added images and pages for assignment
</commit_message>
<xml_diff>
--- a/html_research_lindseyeom.docx
+++ b/html_research_lindseyeom.docx
@@ -20,10 +20,232 @@
     <w:p/>
     <w:p>
       <w:pPr>
+        <w:pStyle w:val="Title"/>
         <w:jc w:val="center"/>
       </w:pPr>
       <w:r>
         <w:t>HTML Research</w:t>
+      </w:r>
+    </w:p>
+    <w:p>
+      <w:pPr>
+        <w:pStyle w:val="Heading2"/>
+      </w:pPr>
+      <w:r>
+        <w:t>HTML Validation</w:t>
+      </w:r>
+    </w:p>
+    <w:p>
+      <w:r>
+        <w:t xml:space="preserve">HTML validation </w:t>
+      </w:r>
+      <w:r>
+        <w:t>ensures that a websites source code is compliant with web standards.</w:t>
+      </w:r>
+      <w:r>
+        <w:t xml:space="preserve"> There are a variety of free tools available to valid HTML to ensure compliance. </w:t>
+      </w:r>
+      <w:r>
+        <w:t xml:space="preserve">While most search engines do not flag websites for having invalid HTML, there are many benefits from validating source code. </w:t>
+      </w:r>
+      <w:r>
+        <w:t xml:space="preserve">These benefits include </w:t>
+      </w:r>
+      <w:r>
+        <w:t>futureproofing</w:t>
+      </w:r>
+      <w:r>
+        <w:t>, simplifying maintenance, having good practices and professional standards, and</w:t>
+      </w:r>
+      <w:r>
+        <w:t xml:space="preserve"> using validation for debugging.</w:t>
+      </w:r>
+    </w:p>
+    <w:p>
+      <w:r>
+        <w:t xml:space="preserve">A contextual example of invalid HTML would </w:t>
+      </w:r>
+      <w:proofErr w:type="gramStart"/>
+      <w:r>
+        <w:t>be</w:t>
+      </w:r>
+      <w:proofErr w:type="gramEnd"/>
+      <w:r>
+        <w:t xml:space="preserve"> </w:t>
+      </w:r>
+    </w:p>
+    <w:p>
+      <w:pPr>
+        <w:ind w:firstLine="720"/>
+      </w:pPr>
+      <w:r>
+        <w:t>&lt;</w:t>
+      </w:r>
+      <w:proofErr w:type="spellStart"/>
+      <w:r>
+        <w:t>img</w:t>
+      </w:r>
+      <w:proofErr w:type="spellEnd"/>
+      <w:r>
+        <w:t xml:space="preserve"> </w:t>
+      </w:r>
+      <w:proofErr w:type="spellStart"/>
+      <w:r>
+        <w:t>src</w:t>
+      </w:r>
+      <w:proofErr w:type="spellEnd"/>
+      <w:proofErr w:type="gramStart"/>
+      <w:r>
+        <w:t>=”</w:t>
+      </w:r>
+      <w:r>
+        <w:t>image.png</w:t>
+      </w:r>
+      <w:proofErr w:type="gramEnd"/>
+      <w:r>
+        <w:t>”&gt;</w:t>
+      </w:r>
+    </w:p>
+    <w:p>
+      <w:r>
+        <w:t>This tag does not close, so therefore it would be considered invalid. To validate the HTML, the tag would need to read:</w:t>
+      </w:r>
+    </w:p>
+    <w:p>
+      <w:r>
+        <w:tab/>
+        <w:t>&lt;</w:t>
+      </w:r>
+      <w:proofErr w:type="spellStart"/>
+      <w:r>
+        <w:t>img</w:t>
+      </w:r>
+      <w:proofErr w:type="spellEnd"/>
+      <w:r>
+        <w:t xml:space="preserve"> </w:t>
+      </w:r>
+      <w:proofErr w:type="spellStart"/>
+      <w:r>
+        <w:t>src</w:t>
+      </w:r>
+      <w:proofErr w:type="spellEnd"/>
+      <w:proofErr w:type="gramStart"/>
+      <w:r>
+        <w:t>=”image.png</w:t>
+      </w:r>
+      <w:proofErr w:type="gramEnd"/>
+      <w:r>
+        <w:t>” /&gt;</w:t>
+      </w:r>
+    </w:p>
+    <w:p>
+      <w:r>
+        <w:t>The second example shows the tag is closed</w:t>
+      </w:r>
+      <w:r>
+        <w:t xml:space="preserve"> which means the code is valid.</w:t>
+      </w:r>
+    </w:p>
+    <w:p>
+      <w:pPr>
+        <w:pStyle w:val="Heading2"/>
+      </w:pPr>
+      <w:r>
+        <w:t>Block Level versus Inline Level Elements</w:t>
+      </w:r>
+    </w:p>
+    <w:p>
+      <w:r>
+        <w:t>Block level and inline level elements are two different types of elements that have specific purposes within a layout of a website. Block elements</w:t>
+      </w:r>
+      <w:r>
+        <w:t xml:space="preserve"> start on a new line of code and usually take up the full space of the pa</w:t>
+      </w:r>
+      <w:r>
+        <w:t>rent</w:t>
+      </w:r>
+      <w:r>
+        <w:t xml:space="preserve">. </w:t>
+      </w:r>
+      <w:r>
+        <w:t xml:space="preserve">Block elements include </w:t>
+      </w:r>
+      <w:proofErr w:type="spellStart"/>
+      <w:r>
+        <w:t>divs</w:t>
+      </w:r>
+      <w:proofErr w:type="spellEnd"/>
+      <w:r>
+        <w:t xml:space="preserve">, header tags, lists, tables, and forms. </w:t>
+      </w:r>
+      <w:r>
+        <w:t xml:space="preserve">Block level elements can have properties applied to them for styling such as margins and padding. </w:t>
+      </w:r>
+    </w:p>
+    <w:p>
+      <w:r>
+        <w:t>Inline elements are usually placed inside of block elements and contain actual content like text, images, links, buttons, and more. There can be multiple inline elements on the same line.</w:t>
+      </w:r>
+      <w:r>
+        <w:t xml:space="preserve"> </w:t>
+      </w:r>
+      <w:r>
+        <w:t>Normally inline elements do not have margins or padding, but they do have properties such as font colors</w:t>
+      </w:r>
+      <w:r>
+        <w:t xml:space="preserve"> and sizes.</w:t>
+      </w:r>
+    </w:p>
+    <w:p>
+      <w:r>
+        <w:br w:type="page"/>
+      </w:r>
+    </w:p>
+    <w:p>
+      <w:pPr>
+        <w:jc w:val="center"/>
+      </w:pPr>
+      <w:r>
+        <w:lastRenderedPageBreak/>
+        <w:t>References</w:t>
+      </w:r>
+    </w:p>
+    <w:p>
+      <w:pPr>
+        <w:pStyle w:val="NormalWeb"/>
+        <w:ind w:left="567" w:hanging="567"/>
+      </w:pPr>
+      <w:r>
+        <w:t xml:space="preserve">“HTML Block and Inline Elements.” </w:t>
+      </w:r>
+      <w:r>
+        <w:rPr>
+          <w:i/>
+          <w:iCs/>
+        </w:rPr>
+        <w:t>W3 Schools</w:t>
+      </w:r>
+      <w:r>
+        <w:t xml:space="preserve">, www.w3schools.com/html/html_blocks.asp. Accessed 4 Mar. 2024. </w:t>
+      </w:r>
+    </w:p>
+    <w:p>
+      <w:pPr>
+        <w:pStyle w:val="NormalWeb"/>
+        <w:ind w:left="567" w:hanging="567"/>
+      </w:pPr>
+      <w:r>
+        <w:t xml:space="preserve">Paine, Steve. “What Is HTML Validation?” </w:t>
+      </w:r>
+      <w:r>
+        <w:rPr>
+          <w:i/>
+          <w:iCs/>
+        </w:rPr>
+        <w:t>SISTRIX</w:t>
+      </w:r>
+      <w:r>
+        <w:t xml:space="preserve">, 24 Aug. 2021, www.sistrix.com/ask-sistrix/onpage-optimisation/what-is-html-validation. </w:t>
       </w:r>
     </w:p>
     <w:p/>
@@ -438,6 +660,49 @@
     <w:name w:val="Normal"/>
     <w:qFormat/>
   </w:style>
+  <w:style w:type="paragraph" w:styleId="Heading1">
+    <w:name w:val="heading 1"/>
+    <w:basedOn w:val="Normal"/>
+    <w:next w:val="Normal"/>
+    <w:link w:val="Heading1Char"/>
+    <w:uiPriority w:val="9"/>
+    <w:qFormat/>
+    <w:rsid w:val="00B70C5E"/>
+    <w:pPr>
+      <w:keepNext/>
+      <w:keepLines/>
+      <w:spacing w:before="240" w:after="0"/>
+      <w:outlineLvl w:val="0"/>
+    </w:pPr>
+    <w:rPr>
+      <w:rFonts w:asciiTheme="majorHAnsi" w:eastAsiaTheme="majorEastAsia" w:hAnsiTheme="majorHAnsi" w:cstheme="majorBidi"/>
+      <w:color w:val="2F5496" w:themeColor="accent1" w:themeShade="BF"/>
+      <w:sz w:val="32"/>
+      <w:szCs w:val="32"/>
+    </w:rPr>
+  </w:style>
+  <w:style w:type="paragraph" w:styleId="Heading2">
+    <w:name w:val="heading 2"/>
+    <w:basedOn w:val="Normal"/>
+    <w:next w:val="Normal"/>
+    <w:link w:val="Heading2Char"/>
+    <w:uiPriority w:val="9"/>
+    <w:unhideWhenUsed/>
+    <w:qFormat/>
+    <w:rsid w:val="00B70C5E"/>
+    <w:pPr>
+      <w:keepNext/>
+      <w:keepLines/>
+      <w:spacing w:before="40" w:after="0"/>
+      <w:outlineLvl w:val="1"/>
+    </w:pPr>
+    <w:rPr>
+      <w:rFonts w:asciiTheme="majorHAnsi" w:eastAsiaTheme="majorEastAsia" w:hAnsiTheme="majorHAnsi" w:cstheme="majorBidi"/>
+      <w:color w:val="2F5496" w:themeColor="accent1" w:themeShade="BF"/>
+      <w:sz w:val="26"/>
+      <w:szCs w:val="26"/>
+    </w:rPr>
+  </w:style>
   <w:style w:type="character" w:default="1" w:styleId="DefaultParagraphFont">
     <w:name w:val="Default Paragraph Font"/>
     <w:uiPriority w:val="1"/>
@@ -464,6 +729,84 @@
     <w:uiPriority w:val="99"/>
     <w:semiHidden/>
     <w:unhideWhenUsed/>
+  </w:style>
+  <w:style w:type="paragraph" w:styleId="Title">
+    <w:name w:val="Title"/>
+    <w:basedOn w:val="Normal"/>
+    <w:next w:val="Normal"/>
+    <w:link w:val="TitleChar"/>
+    <w:uiPriority w:val="10"/>
+    <w:qFormat/>
+    <w:rsid w:val="00B70C5E"/>
+    <w:pPr>
+      <w:spacing w:after="0" w:line="240" w:lineRule="auto"/>
+      <w:contextualSpacing/>
+    </w:pPr>
+    <w:rPr>
+      <w:rFonts w:asciiTheme="majorHAnsi" w:eastAsiaTheme="majorEastAsia" w:hAnsiTheme="majorHAnsi" w:cstheme="majorBidi"/>
+      <w:spacing w:val="-10"/>
+      <w:kern w:val="28"/>
+      <w:sz w:val="56"/>
+      <w:szCs w:val="56"/>
+    </w:rPr>
+  </w:style>
+  <w:style w:type="character" w:customStyle="1" w:styleId="TitleChar">
+    <w:name w:val="Title Char"/>
+    <w:basedOn w:val="DefaultParagraphFont"/>
+    <w:link w:val="Title"/>
+    <w:uiPriority w:val="10"/>
+    <w:rsid w:val="00B70C5E"/>
+    <w:rPr>
+      <w:rFonts w:asciiTheme="majorHAnsi" w:eastAsiaTheme="majorEastAsia" w:hAnsiTheme="majorHAnsi" w:cstheme="majorBidi"/>
+      <w:spacing w:val="-10"/>
+      <w:kern w:val="28"/>
+      <w:sz w:val="56"/>
+      <w:szCs w:val="56"/>
+    </w:rPr>
+  </w:style>
+  <w:style w:type="character" w:customStyle="1" w:styleId="Heading2Char">
+    <w:name w:val="Heading 2 Char"/>
+    <w:basedOn w:val="DefaultParagraphFont"/>
+    <w:link w:val="Heading2"/>
+    <w:uiPriority w:val="9"/>
+    <w:rsid w:val="00B70C5E"/>
+    <w:rPr>
+      <w:rFonts w:asciiTheme="majorHAnsi" w:eastAsiaTheme="majorEastAsia" w:hAnsiTheme="majorHAnsi" w:cstheme="majorBidi"/>
+      <w:color w:val="2F5496" w:themeColor="accent1" w:themeShade="BF"/>
+      <w:sz w:val="26"/>
+      <w:szCs w:val="26"/>
+    </w:rPr>
+  </w:style>
+  <w:style w:type="character" w:customStyle="1" w:styleId="Heading1Char">
+    <w:name w:val="Heading 1 Char"/>
+    <w:basedOn w:val="DefaultParagraphFont"/>
+    <w:link w:val="Heading1"/>
+    <w:uiPriority w:val="9"/>
+    <w:rsid w:val="00B70C5E"/>
+    <w:rPr>
+      <w:rFonts w:asciiTheme="majorHAnsi" w:eastAsiaTheme="majorEastAsia" w:hAnsiTheme="majorHAnsi" w:cstheme="majorBidi"/>
+      <w:color w:val="2F5496" w:themeColor="accent1" w:themeShade="BF"/>
+      <w:sz w:val="32"/>
+      <w:szCs w:val="32"/>
+    </w:rPr>
+  </w:style>
+  <w:style w:type="paragraph" w:styleId="NormalWeb">
+    <w:name w:val="Normal (Web)"/>
+    <w:basedOn w:val="Normal"/>
+    <w:uiPriority w:val="99"/>
+    <w:semiHidden/>
+    <w:unhideWhenUsed/>
+    <w:rsid w:val="00320A9A"/>
+    <w:pPr>
+      <w:spacing w:before="100" w:beforeAutospacing="1" w:after="100" w:afterAutospacing="1" w:line="240" w:lineRule="auto"/>
+    </w:pPr>
+    <w:rPr>
+      <w:rFonts w:ascii="Times New Roman" w:eastAsia="Times New Roman" w:hAnsi="Times New Roman" w:cs="Times New Roman"/>
+      <w:kern w:val="0"/>
+      <w:sz w:val="24"/>
+      <w:szCs w:val="24"/>
+      <w14:ligatures w14:val="none"/>
+    </w:rPr>
   </w:style>
 </w:styles>
 </file>

</xml_diff>